<commit_message>
Logistic regression model trained
</commit_message>
<xml_diff>
--- a/Report.docx
+++ b/Report.docx
@@ -22,28 +22,27 @@
           <w:sz w:val="32"/>
           <w:szCs w:val="32"/>
         </w:rPr>
-        <w:t xml:space="preserve">Title: </w:t>
-      </w:r>
-      <w:r>
-        <w:rPr>
-          <w:rFonts w:ascii="Times New Roman" w:hAnsi="Times New Roman" w:cs="Times New Roman"/>
+        <w:t>Title: Malware Memory Analysis for Intrusion Detection</w:t>
+      </w:r>
+    </w:p>
+    <w:p>
+      <w:pPr>
+        <w:pStyle w:val="ListParagraph"/>
+        <w:numPr>
+          <w:ilvl w:val="0"/>
+          <w:numId w:val="1"/>
+        </w:numPr>
+        <w:spacing w:line="360" w:lineRule="auto"/>
+        <w:ind w:left="180" w:hanging="270"/>
+        <w:rPr>
+          <w:rFonts w:ascii="Arial" w:hAnsi="Arial" w:cs="Arial"/>
           <w:b/>
           <w:bCs/>
-          <w:sz w:val="32"/>
-          <w:szCs w:val="32"/>
-        </w:rPr>
-        <w:t>Malware Memory Analysis for Intrusion Detection</w:t>
-      </w:r>
-    </w:p>
-    <w:p>
-      <w:pPr>
-        <w:pStyle w:val="ListParagraph"/>
-        <w:numPr>
-          <w:ilvl w:val="0"/>
-          <w:numId w:val="1"/>
-        </w:numPr>
-        <w:spacing w:line="360" w:lineRule="auto"/>
-        <w:ind w:left="180" w:hanging="270"/>
+          <w:sz w:val="24"/>
+          <w:szCs w:val="24"/>
+        </w:rPr>
+      </w:pPr>
+      <w:r>
         <w:rPr>
           <w:rFonts w:ascii="Arial" w:hAnsi="Arial" w:cs="Arial"/>
           <w:b/>
@@ -51,8 +50,110 @@
           <w:sz w:val="24"/>
           <w:szCs w:val="24"/>
         </w:rPr>
-      </w:pPr>
-      <w:r>
+        <w:t>INTRODUCTION:</w:t>
+      </w:r>
+    </w:p>
+    <w:p>
+      <w:pPr>
+        <w:pStyle w:val="ListParagraph"/>
+        <w:spacing w:line="360" w:lineRule="auto"/>
+        <w:ind w:left="180"/>
+        <w:jc w:val="both"/>
+        <w:rPr>
+          <w:rFonts w:ascii="Arial" w:hAnsi="Arial" w:cs="Arial"/>
+          <w:sz w:val="24"/>
+          <w:szCs w:val="24"/>
+        </w:rPr>
+      </w:pPr>
+      <w:r>
+        <w:rPr>
+          <w:rFonts w:ascii="Arial" w:hAnsi="Arial" w:cs="Arial"/>
+          <w:sz w:val="24"/>
+          <w:szCs w:val="24"/>
+        </w:rPr>
+        <w:t xml:space="preserve">The dataset used is </w:t>
+      </w:r>
+      <w:r>
+        <w:rPr>
+          <w:rFonts w:ascii="Arial" w:hAnsi="Arial" w:cs="Arial"/>
+          <w:sz w:val="24"/>
+          <w:szCs w:val="24"/>
+        </w:rPr>
+        <w:t>Malware Memory Analysis for Intrusion Detection</w:t>
+      </w:r>
+      <w:r>
+        <w:rPr>
+          <w:rFonts w:ascii="Arial" w:hAnsi="Arial" w:cs="Arial"/>
+          <w:sz w:val="24"/>
+          <w:szCs w:val="24"/>
+        </w:rPr>
+        <w:t xml:space="preserve">. Malware Memory Analysis is the method which is used </w:t>
+      </w:r>
+      <w:r>
+        <w:rPr>
+          <w:rFonts w:ascii="Arial" w:hAnsi="Arial" w:cs="Arial"/>
+          <w:sz w:val="24"/>
+          <w:szCs w:val="24"/>
+        </w:rPr>
+        <w:t>to determine whether</w:t>
+      </w:r>
+      <w:r>
+        <w:rPr>
+          <w:rFonts w:ascii="Arial" w:hAnsi="Arial" w:cs="Arial"/>
+          <w:sz w:val="24"/>
+          <w:szCs w:val="24"/>
+        </w:rPr>
+        <w:t xml:space="preserve"> the memory is corrupted by malware or not. It provides us a way to detect and prevent potential cyber-attacks. </w:t>
+      </w:r>
+    </w:p>
+    <w:p>
+      <w:pPr>
+        <w:pStyle w:val="ListParagraph"/>
+        <w:spacing w:line="360" w:lineRule="auto"/>
+        <w:ind w:left="180"/>
+        <w:jc w:val="both"/>
+        <w:rPr>
+          <w:rFonts w:ascii="Arial" w:hAnsi="Arial" w:cs="Arial"/>
+          <w:sz w:val="24"/>
+          <w:szCs w:val="24"/>
+        </w:rPr>
+      </w:pPr>
+      <w:r>
+        <w:rPr>
+          <w:rFonts w:ascii="Arial" w:hAnsi="Arial" w:cs="Arial"/>
+          <w:sz w:val="24"/>
+          <w:szCs w:val="24"/>
+        </w:rPr>
+        <w:t>Obfuscated malware is malware that hides to avoid detection and extermination. The obfuscated malware dataset is designed to test obfuscated malware detection methods through memory. The dataset was created to represent as close to a real-world situation as possible using malware that is prevalent in the real world. Made up of Spyware, Ransomware and Trojan Horse malware, it provides a balanced dataset that can be used to test obfuscated malware detection systems.</w:t>
+      </w:r>
+    </w:p>
+    <w:p>
+      <w:pPr>
+        <w:pStyle w:val="ListParagraph"/>
+        <w:spacing w:line="360" w:lineRule="auto"/>
+        <w:ind w:left="180"/>
+        <w:jc w:val="both"/>
+        <w:rPr>
+          <w:rFonts w:ascii="Arial" w:hAnsi="Arial" w:cs="Arial"/>
+          <w:sz w:val="24"/>
+          <w:szCs w:val="24"/>
+        </w:rPr>
+      </w:pPr>
+      <w:r>
+        <w:rPr>
+          <w:rFonts w:ascii="Arial" w:hAnsi="Arial" w:cs="Arial"/>
+          <w:sz w:val="24"/>
+          <w:szCs w:val="24"/>
+        </w:rPr>
+        <w:t>This dataset uses debug mode for the memory dump process to avoid the dumping process to show up in the memory dumps. This works to represent a more accurate example of what an average user would have running at the time of a malware attack.</w:t>
+      </w:r>
+    </w:p>
+    <w:p>
+      <w:pPr>
+        <w:pStyle w:val="ListParagraph"/>
+        <w:spacing w:line="360" w:lineRule="auto"/>
+        <w:ind w:left="180"/>
+        <w:jc w:val="both"/>
         <w:rPr>
           <w:rFonts w:ascii="Arial" w:hAnsi="Arial" w:cs="Arial"/>
           <w:b/>
@@ -60,103 +161,7 @@
           <w:sz w:val="24"/>
           <w:szCs w:val="24"/>
         </w:rPr>
-        <w:t>INTRODUCTION:</w:t>
-      </w:r>
-    </w:p>
-    <w:p>
-      <w:pPr>
-        <w:pStyle w:val="ListParagraph"/>
-        <w:spacing w:line="360" w:lineRule="auto"/>
-        <w:ind w:left="180"/>
-        <w:jc w:val="both"/>
-        <w:rPr>
-          <w:rFonts w:ascii="Arial" w:hAnsi="Arial" w:cs="Arial"/>
-          <w:sz w:val="24"/>
-          <w:szCs w:val="24"/>
-        </w:rPr>
-      </w:pPr>
-      <w:r>
-        <w:rPr>
-          <w:rFonts w:ascii="Arial" w:hAnsi="Arial" w:cs="Arial"/>
-          <w:sz w:val="24"/>
-          <w:szCs w:val="24"/>
-        </w:rPr>
-        <w:t xml:space="preserve">The dataset used is </w:t>
-      </w:r>
-      <w:r>
-        <w:rPr>
-          <w:rFonts w:ascii="Arial" w:hAnsi="Arial" w:cs="Arial"/>
-          <w:sz w:val="24"/>
-          <w:szCs w:val="24"/>
-        </w:rPr>
-        <w:t>Malware Memory Analysis for Intrusion Detection</w:t>
-      </w:r>
-      <w:r>
-        <w:rPr>
-          <w:rFonts w:ascii="Arial" w:hAnsi="Arial" w:cs="Arial"/>
-          <w:sz w:val="24"/>
-          <w:szCs w:val="24"/>
-        </w:rPr>
-        <w:t xml:space="preserve">. Malware Memory Analysis is the method which is used </w:t>
-      </w:r>
-      <w:r>
-        <w:rPr>
-          <w:rFonts w:ascii="Arial" w:hAnsi="Arial" w:cs="Arial"/>
-          <w:sz w:val="24"/>
-          <w:szCs w:val="24"/>
-        </w:rPr>
-        <w:t>to determine whether</w:t>
-      </w:r>
-      <w:r>
-        <w:rPr>
-          <w:rFonts w:ascii="Arial" w:hAnsi="Arial" w:cs="Arial"/>
-          <w:sz w:val="24"/>
-          <w:szCs w:val="24"/>
-        </w:rPr>
-        <w:t xml:space="preserve"> the memory is corrupted by malware or not. It provides us a way to detect and prevent potential cyber-attacks. </w:t>
-      </w:r>
-    </w:p>
-    <w:p>
-      <w:pPr>
-        <w:pStyle w:val="ListParagraph"/>
-        <w:spacing w:line="360" w:lineRule="auto"/>
-        <w:ind w:left="180"/>
-        <w:jc w:val="both"/>
-        <w:rPr>
-          <w:rFonts w:ascii="Arial" w:hAnsi="Arial" w:cs="Arial"/>
-          <w:sz w:val="24"/>
-          <w:szCs w:val="24"/>
-        </w:rPr>
-      </w:pPr>
-      <w:r>
-        <w:rPr>
-          <w:rFonts w:ascii="Arial" w:hAnsi="Arial" w:cs="Arial"/>
-          <w:sz w:val="24"/>
-          <w:szCs w:val="24"/>
-        </w:rPr>
-        <w:t>Obfuscated malware is malware that hides to avoid detection and extermination. The obfuscated malware dataset is designed to test obfuscated malware detection methods through memory. The dataset was created to represent as close to a real-world situation as possible using malware that is prevalent in the real world. Made up of Spyware, Ransomware and Trojan Horse malware, it provides a balanced dataset that can be used to test obfuscated malware detection systems.</w:t>
-      </w:r>
-    </w:p>
-    <w:p>
-      <w:pPr>
-        <w:pStyle w:val="ListParagraph"/>
-        <w:spacing w:line="360" w:lineRule="auto"/>
-        <w:ind w:left="180"/>
-        <w:jc w:val="both"/>
-        <w:rPr>
-          <w:rFonts w:ascii="Arial" w:hAnsi="Arial" w:cs="Arial"/>
-          <w:sz w:val="24"/>
-          <w:szCs w:val="24"/>
-        </w:rPr>
-      </w:pPr>
-      <w:r>
-        <w:rPr>
-          <w:rFonts w:ascii="Arial" w:hAnsi="Arial" w:cs="Arial"/>
-          <w:sz w:val="24"/>
-          <w:szCs w:val="24"/>
-        </w:rPr>
-        <w:t>This dataset uses debug mode for the memory dump process to avoid the dumping process to show up in the memory dumps. This works to represent a more accurate example of what an average user would have running at the time of a malware attack.</w:t>
-      </w:r>
+      </w:pPr>
     </w:p>
     <w:p>
       <w:pPr>
@@ -172,13 +177,7 @@
           <w:szCs w:val="24"/>
         </w:rPr>
       </w:pPr>
-    </w:p>
-    <w:p>
-      <w:pPr>
-        <w:pStyle w:val="ListParagraph"/>
-        <w:spacing w:line="360" w:lineRule="auto"/>
-        <w:ind w:left="180"/>
-        <w:jc w:val="both"/>
+      <w:r>
         <w:rPr>
           <w:rFonts w:ascii="Arial" w:hAnsi="Arial" w:cs="Arial"/>
           <w:b/>
@@ -186,15 +185,6 @@
           <w:sz w:val="24"/>
           <w:szCs w:val="24"/>
         </w:rPr>
-      </w:pPr>
-      <w:r>
-        <w:rPr>
-          <w:rFonts w:ascii="Arial" w:hAnsi="Arial" w:cs="Arial"/>
-          <w:b/>
-          <w:bCs/>
-          <w:sz w:val="24"/>
-          <w:szCs w:val="24"/>
-        </w:rPr>
         <w:t>2. Dataset details</w:t>
       </w:r>
     </w:p>
@@ -263,6 +253,7 @@
       <w:r>
         <w:rPr>
           <w:rFonts w:ascii="Arial" w:hAnsi="Arial" w:cs="Arial"/>
+          <w:noProof/>
           <w:sz w:val="24"/>
           <w:szCs w:val="24"/>
         </w:rPr>
@@ -319,6 +310,7 @@
       <w:r>
         <w:rPr>
           <w:rFonts w:ascii="Arial" w:hAnsi="Arial" w:cs="Arial"/>
+          <w:noProof/>
           <w:sz w:val="24"/>
           <w:szCs w:val="24"/>
         </w:rPr>
@@ -549,7 +541,6 @@
         </w:rPr>
       </w:pPr>
       <w:proofErr w:type="spellStart"/>
-      <w:proofErr w:type="gramStart"/>
       <w:r>
         <w:rPr>
           <w:rFonts w:ascii="Arial" w:hAnsi="Arial" w:cs="Arial"/>
@@ -559,7 +550,6 @@
         <w:t>pslist.nproc</w:t>
       </w:r>
       <w:proofErr w:type="spellEnd"/>
-      <w:proofErr w:type="gramEnd"/>
       <w:r>
         <w:rPr>
           <w:rFonts w:ascii="Arial" w:hAnsi="Arial" w:cs="Arial"/>
@@ -584,7 +574,6 @@
         </w:rPr>
       </w:pPr>
       <w:proofErr w:type="spellStart"/>
-      <w:proofErr w:type="gramStart"/>
       <w:r>
         <w:rPr>
           <w:rFonts w:ascii="Arial" w:hAnsi="Arial" w:cs="Arial"/>
@@ -594,7 +583,6 @@
         <w:t>pslist.nppid</w:t>
       </w:r>
       <w:proofErr w:type="spellEnd"/>
-      <w:proofErr w:type="gramEnd"/>
       <w:r>
         <w:rPr>
           <w:rFonts w:ascii="Arial" w:hAnsi="Arial" w:cs="Arial"/>
@@ -651,23 +639,13 @@
           <w:szCs w:val="24"/>
         </w:rPr>
       </w:pPr>
-      <w:proofErr w:type="gramStart"/>
-      <w:r>
-        <w:rPr>
-          <w:rFonts w:ascii="Arial" w:hAnsi="Arial" w:cs="Arial"/>
-          <w:sz w:val="24"/>
-          <w:szCs w:val="24"/>
-        </w:rPr>
-        <w:t>pslist.nprocs</w:t>
-      </w:r>
-      <w:proofErr w:type="gramEnd"/>
-      <w:r>
-        <w:rPr>
-          <w:rFonts w:ascii="Arial" w:hAnsi="Arial" w:cs="Arial"/>
-          <w:sz w:val="24"/>
-          <w:szCs w:val="24"/>
-        </w:rPr>
-        <w:t>64bit: The number of 64-bit processes in the system.</w:t>
+      <w:r>
+        <w:rPr>
+          <w:rFonts w:ascii="Arial" w:hAnsi="Arial" w:cs="Arial"/>
+          <w:sz w:val="24"/>
+          <w:szCs w:val="24"/>
+        </w:rPr>
+        <w:t>pslist.nprocs64bit: The number of 64-bit processes in the system.</w:t>
       </w:r>
     </w:p>
     <w:p>
@@ -741,7 +719,6 @@
         </w:rPr>
       </w:pPr>
       <w:proofErr w:type="spellStart"/>
-      <w:proofErr w:type="gramStart"/>
       <w:r>
         <w:rPr>
           <w:rFonts w:ascii="Arial" w:hAnsi="Arial" w:cs="Arial"/>
@@ -751,7 +728,6 @@
         <w:t>dlllist.ndlls</w:t>
       </w:r>
       <w:proofErr w:type="spellEnd"/>
-      <w:proofErr w:type="gramEnd"/>
       <w:r>
         <w:rPr>
           <w:rFonts w:ascii="Arial" w:hAnsi="Arial" w:cs="Arial"/>
@@ -832,7 +808,6 @@
         </w:rPr>
       </w:pPr>
       <w:proofErr w:type="spellStart"/>
-      <w:proofErr w:type="gramStart"/>
       <w:r>
         <w:rPr>
           <w:rFonts w:ascii="Arial" w:hAnsi="Arial" w:cs="Arial"/>
@@ -842,7 +817,6 @@
         <w:t>handles.nhandles</w:t>
       </w:r>
       <w:proofErr w:type="spellEnd"/>
-      <w:proofErr w:type="gramEnd"/>
       <w:r>
         <w:rPr>
           <w:rFonts w:ascii="Arial" w:hAnsi="Arial" w:cs="Arial"/>
@@ -900,7 +874,6 @@
         </w:rPr>
       </w:pPr>
       <w:proofErr w:type="spellStart"/>
-      <w:proofErr w:type="gramStart"/>
       <w:r>
         <w:rPr>
           <w:rFonts w:ascii="Arial" w:hAnsi="Arial" w:cs="Arial"/>
@@ -910,7 +883,6 @@
         <w:t>handles.nport</w:t>
       </w:r>
       <w:proofErr w:type="spellEnd"/>
-      <w:proofErr w:type="gramEnd"/>
       <w:r>
         <w:rPr>
           <w:rFonts w:ascii="Arial" w:hAnsi="Arial" w:cs="Arial"/>
@@ -935,7 +907,6 @@
         </w:rPr>
       </w:pPr>
       <w:proofErr w:type="spellStart"/>
-      <w:proofErr w:type="gramStart"/>
       <w:r>
         <w:rPr>
           <w:rFonts w:ascii="Arial" w:hAnsi="Arial" w:cs="Arial"/>
@@ -945,7 +916,6 @@
         <w:t>handles.nfile</w:t>
       </w:r>
       <w:proofErr w:type="spellEnd"/>
-      <w:proofErr w:type="gramEnd"/>
       <w:r>
         <w:rPr>
           <w:rFonts w:ascii="Arial" w:hAnsi="Arial" w:cs="Arial"/>
@@ -970,7 +940,6 @@
         </w:rPr>
       </w:pPr>
       <w:proofErr w:type="spellStart"/>
-      <w:proofErr w:type="gramStart"/>
       <w:r>
         <w:rPr>
           <w:rFonts w:ascii="Arial" w:hAnsi="Arial" w:cs="Arial"/>
@@ -981,7 +950,6 @@
         <w:t>handles.nevent</w:t>
       </w:r>
       <w:proofErr w:type="spellEnd"/>
-      <w:proofErr w:type="gramEnd"/>
       <w:r>
         <w:rPr>
           <w:rFonts w:ascii="Arial" w:hAnsi="Arial" w:cs="Arial"/>
@@ -1006,7 +974,6 @@
         </w:rPr>
       </w:pPr>
       <w:proofErr w:type="spellStart"/>
-      <w:proofErr w:type="gramStart"/>
       <w:r>
         <w:rPr>
           <w:rFonts w:ascii="Arial" w:hAnsi="Arial" w:cs="Arial"/>
@@ -1016,7 +983,6 @@
         <w:t>handles.ndesktop</w:t>
       </w:r>
       <w:proofErr w:type="spellEnd"/>
-      <w:proofErr w:type="gramEnd"/>
       <w:r>
         <w:rPr>
           <w:rFonts w:ascii="Arial" w:hAnsi="Arial" w:cs="Arial"/>
@@ -1041,7 +1007,6 @@
         </w:rPr>
       </w:pPr>
       <w:proofErr w:type="spellStart"/>
-      <w:proofErr w:type="gramStart"/>
       <w:r>
         <w:rPr>
           <w:rFonts w:ascii="Arial" w:hAnsi="Arial" w:cs="Arial"/>
@@ -1051,7 +1016,6 @@
         <w:t>handles.nkey</w:t>
       </w:r>
       <w:proofErr w:type="spellEnd"/>
-      <w:proofErr w:type="gramEnd"/>
       <w:r>
         <w:rPr>
           <w:rFonts w:ascii="Arial" w:hAnsi="Arial" w:cs="Arial"/>
@@ -1076,7 +1040,6 @@
         </w:rPr>
       </w:pPr>
       <w:proofErr w:type="spellStart"/>
-      <w:proofErr w:type="gramStart"/>
       <w:r>
         <w:rPr>
           <w:rFonts w:ascii="Arial" w:hAnsi="Arial" w:cs="Arial"/>
@@ -1086,7 +1049,6 @@
         <w:t>handles.nthread</w:t>
       </w:r>
       <w:proofErr w:type="spellEnd"/>
-      <w:proofErr w:type="gramEnd"/>
       <w:r>
         <w:rPr>
           <w:rFonts w:ascii="Arial" w:hAnsi="Arial" w:cs="Arial"/>
@@ -1111,7 +1073,6 @@
         </w:rPr>
       </w:pPr>
       <w:proofErr w:type="spellStart"/>
-      <w:proofErr w:type="gramStart"/>
       <w:r>
         <w:rPr>
           <w:rFonts w:ascii="Arial" w:hAnsi="Arial" w:cs="Arial"/>
@@ -1121,7 +1082,6 @@
         <w:t>handles.ndirectory</w:t>
       </w:r>
       <w:proofErr w:type="spellEnd"/>
-      <w:proofErr w:type="gramEnd"/>
       <w:r>
         <w:rPr>
           <w:rFonts w:ascii="Arial" w:hAnsi="Arial" w:cs="Arial"/>
@@ -1146,7 +1106,6 @@
         </w:rPr>
       </w:pPr>
       <w:proofErr w:type="spellStart"/>
-      <w:proofErr w:type="gramStart"/>
       <w:r>
         <w:rPr>
           <w:rFonts w:ascii="Arial" w:hAnsi="Arial" w:cs="Arial"/>
@@ -1156,7 +1115,6 @@
         <w:t>handles.nsemaphore</w:t>
       </w:r>
       <w:proofErr w:type="spellEnd"/>
-      <w:proofErr w:type="gramEnd"/>
       <w:r>
         <w:rPr>
           <w:rFonts w:ascii="Arial" w:hAnsi="Arial" w:cs="Arial"/>
@@ -1181,7 +1139,6 @@
         </w:rPr>
       </w:pPr>
       <w:proofErr w:type="spellStart"/>
-      <w:proofErr w:type="gramStart"/>
       <w:r>
         <w:rPr>
           <w:rFonts w:ascii="Arial" w:hAnsi="Arial" w:cs="Arial"/>
@@ -1191,7 +1148,6 @@
         <w:t>handles.ntimer</w:t>
       </w:r>
       <w:proofErr w:type="spellEnd"/>
-      <w:proofErr w:type="gramEnd"/>
       <w:r>
         <w:rPr>
           <w:rFonts w:ascii="Arial" w:hAnsi="Arial" w:cs="Arial"/>
@@ -1216,7 +1172,6 @@
         </w:rPr>
       </w:pPr>
       <w:proofErr w:type="spellStart"/>
-      <w:proofErr w:type="gramStart"/>
       <w:r>
         <w:rPr>
           <w:rFonts w:ascii="Arial" w:hAnsi="Arial" w:cs="Arial"/>
@@ -1226,7 +1181,6 @@
         <w:t>handles.nsection</w:t>
       </w:r>
       <w:proofErr w:type="spellEnd"/>
-      <w:proofErr w:type="gramEnd"/>
       <w:r>
         <w:rPr>
           <w:rFonts w:ascii="Arial" w:hAnsi="Arial" w:cs="Arial"/>
@@ -1251,7 +1205,6 @@
         </w:rPr>
       </w:pPr>
       <w:proofErr w:type="spellStart"/>
-      <w:proofErr w:type="gramStart"/>
       <w:r>
         <w:rPr>
           <w:rFonts w:ascii="Arial" w:hAnsi="Arial" w:cs="Arial"/>
@@ -1261,7 +1214,6 @@
         <w:t>handles.nmutant</w:t>
       </w:r>
       <w:proofErr w:type="spellEnd"/>
-      <w:proofErr w:type="gramEnd"/>
       <w:r>
         <w:rPr>
           <w:rFonts w:ascii="Arial" w:hAnsi="Arial" w:cs="Arial"/>
@@ -1586,7 +1538,6 @@
         </w:rPr>
       </w:pPr>
       <w:proofErr w:type="spellStart"/>
-      <w:proofErr w:type="gramStart"/>
       <w:r>
         <w:rPr>
           <w:rFonts w:ascii="Arial" w:hAnsi="Arial" w:cs="Arial"/>
@@ -1596,7 +1547,6 @@
         <w:t>malfind.ninjections</w:t>
       </w:r>
       <w:proofErr w:type="spellEnd"/>
-      <w:proofErr w:type="gramEnd"/>
       <w:r>
         <w:rPr>
           <w:rFonts w:ascii="Arial" w:hAnsi="Arial" w:cs="Arial"/>
@@ -1621,7 +1571,6 @@
         </w:rPr>
       </w:pPr>
       <w:proofErr w:type="spellStart"/>
-      <w:proofErr w:type="gramStart"/>
       <w:r>
         <w:rPr>
           <w:rFonts w:ascii="Arial" w:hAnsi="Arial" w:cs="Arial"/>
@@ -1631,7 +1580,6 @@
         <w:t>malfind.commitCharge</w:t>
       </w:r>
       <w:proofErr w:type="spellEnd"/>
-      <w:proofErr w:type="gramEnd"/>
       <w:r>
         <w:rPr>
           <w:rFonts w:ascii="Arial" w:hAnsi="Arial" w:cs="Arial"/>
@@ -1656,7 +1604,6 @@
         </w:rPr>
       </w:pPr>
       <w:proofErr w:type="spellStart"/>
-      <w:proofErr w:type="gramStart"/>
       <w:r>
         <w:rPr>
           <w:rFonts w:ascii="Arial" w:hAnsi="Arial" w:cs="Arial"/>
@@ -1667,7 +1614,6 @@
         <w:t>malfind.protection</w:t>
       </w:r>
       <w:proofErr w:type="spellEnd"/>
-      <w:proofErr w:type="gramEnd"/>
       <w:r>
         <w:rPr>
           <w:rFonts w:ascii="Arial" w:hAnsi="Arial" w:cs="Arial"/>
@@ -1692,7 +1638,6 @@
         </w:rPr>
       </w:pPr>
       <w:proofErr w:type="spellStart"/>
-      <w:proofErr w:type="gramStart"/>
       <w:r>
         <w:rPr>
           <w:rFonts w:ascii="Arial" w:hAnsi="Arial" w:cs="Arial"/>
@@ -1702,7 +1647,6 @@
         <w:t>malfind.uniqueInjections</w:t>
       </w:r>
       <w:proofErr w:type="spellEnd"/>
-      <w:proofErr w:type="gramEnd"/>
       <w:r>
         <w:rPr>
           <w:rFonts w:ascii="Arial" w:hAnsi="Arial" w:cs="Arial"/>
@@ -2163,168 +2107,48 @@
     <w:p>
       <w:pPr>
         <w:spacing w:line="360" w:lineRule="auto"/>
-        <w:rPr>
-          <w:rFonts w:ascii="Arial" w:hAnsi="Arial" w:cs="Arial"/>
-          <w:sz w:val="24"/>
-          <w:szCs w:val="24"/>
-        </w:rPr>
-      </w:pPr>
-      <w:r>
-        <w:rPr>
-          <w:rFonts w:ascii="Arial" w:hAnsi="Arial" w:cs="Arial"/>
-          <w:sz w:val="24"/>
-          <w:szCs w:val="24"/>
-        </w:rPr>
-        <w:t xml:space="preserve">Top five features identified: </w:t>
-      </w:r>
-      <w:r>
-        <w:rPr>
-          <w:rFonts w:ascii="Arial" w:hAnsi="Arial" w:cs="Arial"/>
-          <w:sz w:val="24"/>
-          <w:szCs w:val="24"/>
-        </w:rPr>
-        <w:t>'</w:t>
-      </w:r>
-      <w:proofErr w:type="spellStart"/>
-      <w:r>
-        <w:rPr>
-          <w:rFonts w:ascii="Arial" w:hAnsi="Arial" w:cs="Arial"/>
-          <w:sz w:val="24"/>
-          <w:szCs w:val="24"/>
-        </w:rPr>
-        <w:t>dlllist.avg_dlls_per_proc</w:t>
-      </w:r>
-      <w:proofErr w:type="spellEnd"/>
-      <w:r>
-        <w:rPr>
-          <w:rFonts w:ascii="Arial" w:hAnsi="Arial" w:cs="Arial"/>
-          <w:sz w:val="24"/>
-          <w:szCs w:val="24"/>
-        </w:rPr>
-        <w:t>'</w:t>
-      </w:r>
-      <w:r>
-        <w:rPr>
-          <w:rFonts w:ascii="Arial" w:hAnsi="Arial" w:cs="Arial"/>
-          <w:sz w:val="24"/>
-          <w:szCs w:val="24"/>
-        </w:rPr>
-        <w:t xml:space="preserve">, </w:t>
-      </w:r>
-      <w:r>
-        <w:rPr>
-          <w:rFonts w:ascii="Arial" w:hAnsi="Arial" w:cs="Arial"/>
-          <w:sz w:val="24"/>
-          <w:szCs w:val="24"/>
-        </w:rPr>
-        <w:t>'</w:t>
-      </w:r>
-      <w:proofErr w:type="spellStart"/>
-      <w:proofErr w:type="gramStart"/>
-      <w:r>
-        <w:rPr>
-          <w:rFonts w:ascii="Arial" w:hAnsi="Arial" w:cs="Arial"/>
-          <w:sz w:val="24"/>
-          <w:szCs w:val="24"/>
-        </w:rPr>
-        <w:t>handles.nevent</w:t>
-      </w:r>
-      <w:proofErr w:type="spellEnd"/>
-      <w:proofErr w:type="gramEnd"/>
-      <w:r>
-        <w:rPr>
-          <w:rFonts w:ascii="Arial" w:hAnsi="Arial" w:cs="Arial"/>
-          <w:sz w:val="24"/>
-          <w:szCs w:val="24"/>
-        </w:rPr>
-        <w:t>',</w:t>
-      </w:r>
-      <w:r>
-        <w:rPr>
-          <w:rFonts w:ascii="Arial" w:hAnsi="Arial" w:cs="Arial"/>
-          <w:sz w:val="24"/>
-          <w:szCs w:val="24"/>
-        </w:rPr>
-        <w:t xml:space="preserve"> </w:t>
-      </w:r>
-      <w:r>
-        <w:rPr>
-          <w:rFonts w:ascii="Arial" w:hAnsi="Arial" w:cs="Arial"/>
-          <w:sz w:val="24"/>
-          <w:szCs w:val="24"/>
-        </w:rPr>
-        <w:t>'</w:t>
-      </w:r>
-      <w:proofErr w:type="spellStart"/>
-      <w:r>
-        <w:rPr>
-          <w:rFonts w:ascii="Arial" w:hAnsi="Arial" w:cs="Arial"/>
-          <w:sz w:val="24"/>
-          <w:szCs w:val="24"/>
-        </w:rPr>
-        <w:t>handles.nthread</w:t>
-      </w:r>
-      <w:proofErr w:type="spellEnd"/>
-      <w:r>
-        <w:rPr>
-          <w:rFonts w:ascii="Arial" w:hAnsi="Arial" w:cs="Arial"/>
-          <w:sz w:val="24"/>
-          <w:szCs w:val="24"/>
-        </w:rPr>
-        <w:t>',</w:t>
-      </w:r>
-      <w:r>
-        <w:rPr>
-          <w:rFonts w:ascii="Arial" w:hAnsi="Arial" w:cs="Arial"/>
-          <w:sz w:val="24"/>
-          <w:szCs w:val="24"/>
-        </w:rPr>
-        <w:t xml:space="preserve"> </w:t>
-      </w:r>
-      <w:r>
-        <w:rPr>
-          <w:rFonts w:ascii="Arial" w:hAnsi="Arial" w:cs="Arial"/>
-          <w:sz w:val="24"/>
-          <w:szCs w:val="24"/>
-        </w:rPr>
-        <w:t>'</w:t>
-      </w:r>
-      <w:proofErr w:type="spellStart"/>
-      <w:r>
-        <w:rPr>
-          <w:rFonts w:ascii="Arial" w:hAnsi="Arial" w:cs="Arial"/>
-          <w:sz w:val="24"/>
-          <w:szCs w:val="24"/>
-        </w:rPr>
-        <w:t>handles.nmutant</w:t>
-      </w:r>
-      <w:proofErr w:type="spellEnd"/>
-      <w:r>
-        <w:rPr>
-          <w:rFonts w:ascii="Arial" w:hAnsi="Arial" w:cs="Arial"/>
-          <w:sz w:val="24"/>
-          <w:szCs w:val="24"/>
-        </w:rPr>
-        <w:t>', '</w:t>
-      </w:r>
-      <w:proofErr w:type="spellStart"/>
-      <w:r>
-        <w:rPr>
-          <w:rFonts w:ascii="Arial" w:hAnsi="Arial" w:cs="Arial"/>
-          <w:sz w:val="24"/>
-          <w:szCs w:val="24"/>
-        </w:rPr>
-        <w:t>dlllist.ndlls</w:t>
-      </w:r>
-      <w:proofErr w:type="spellEnd"/>
-      <w:r>
-        <w:rPr>
-          <w:rFonts w:ascii="Arial" w:hAnsi="Arial" w:cs="Arial"/>
-          <w:sz w:val="24"/>
-          <w:szCs w:val="24"/>
-        </w:rPr>
-        <w:t>'</w:t>
-      </w:r>
+        <w:ind w:left="720"/>
+        <w:jc w:val="both"/>
+        <w:rPr>
+          <w:rFonts w:ascii="Arial" w:hAnsi="Arial" w:cs="Arial"/>
+          <w:sz w:val="24"/>
+          <w:szCs w:val="24"/>
+        </w:rPr>
+      </w:pPr>
+      <w:r>
+        <w:rPr>
+          <w:rFonts w:ascii="Arial" w:hAnsi="Arial" w:cs="Arial"/>
+          <w:sz w:val="24"/>
+          <w:szCs w:val="24"/>
+        </w:rPr>
+        <w:t>Accuracy of logi</w:t>
+      </w:r>
+      <w:r>
+        <w:rPr>
+          <w:rFonts w:ascii="Arial" w:hAnsi="Arial" w:cs="Arial"/>
+          <w:sz w:val="24"/>
+          <w:szCs w:val="24"/>
+        </w:rPr>
+        <w:t>s</w:t>
+      </w:r>
+      <w:r>
+        <w:rPr>
+          <w:rFonts w:ascii="Arial" w:hAnsi="Arial" w:cs="Arial"/>
+          <w:sz w:val="24"/>
+          <w:szCs w:val="24"/>
+        </w:rPr>
+        <w:t>tic regression model is: 0.999877541023757</w:t>
+      </w:r>
+    </w:p>
+    <w:p>
+      <w:pPr>
+        <w:spacing w:line="360" w:lineRule="auto"/>
+        <w:rPr>
+          <w:rFonts w:ascii="Arial" w:hAnsi="Arial" w:cs="Arial"/>
+          <w:sz w:val="24"/>
+          <w:szCs w:val="24"/>
+        </w:rPr>
+      </w:pPr>
     </w:p>
     <w:sectPr>
       <w:pgSz w:w="12240" w:h="15840"/>
@@ -3047,6 +2871,7 @@
   <w:style w:type="character" w:default="1" w:styleId="DefaultParagraphFont">
     <w:name w:val="Default Paragraph Font"/>
     <w:uiPriority w:val="1"/>
+    <w:semiHidden/>
     <w:unhideWhenUsed/>
   </w:style>
   <w:style w:type="table" w:default="1" w:styleId="TableNormal">

</xml_diff>

<commit_message>
Model trained with support vector machine
</commit_message>
<xml_diff>
--- a/Report.docx
+++ b/Report.docx
@@ -541,6 +541,7 @@
         </w:rPr>
       </w:pPr>
       <w:proofErr w:type="spellStart"/>
+      <w:proofErr w:type="gramStart"/>
       <w:r>
         <w:rPr>
           <w:rFonts w:ascii="Arial" w:hAnsi="Arial" w:cs="Arial"/>
@@ -550,6 +551,7 @@
         <w:t>pslist.nproc</w:t>
       </w:r>
       <w:proofErr w:type="spellEnd"/>
+      <w:proofErr w:type="gramEnd"/>
       <w:r>
         <w:rPr>
           <w:rFonts w:ascii="Arial" w:hAnsi="Arial" w:cs="Arial"/>
@@ -574,6 +576,7 @@
         </w:rPr>
       </w:pPr>
       <w:proofErr w:type="spellStart"/>
+      <w:proofErr w:type="gramStart"/>
       <w:r>
         <w:rPr>
           <w:rFonts w:ascii="Arial" w:hAnsi="Arial" w:cs="Arial"/>
@@ -583,6 +586,7 @@
         <w:t>pslist.nppid</w:t>
       </w:r>
       <w:proofErr w:type="spellEnd"/>
+      <w:proofErr w:type="gramEnd"/>
       <w:r>
         <w:rPr>
           <w:rFonts w:ascii="Arial" w:hAnsi="Arial" w:cs="Arial"/>
@@ -639,13 +643,23 @@
           <w:szCs w:val="24"/>
         </w:rPr>
       </w:pPr>
-      <w:r>
-        <w:rPr>
-          <w:rFonts w:ascii="Arial" w:hAnsi="Arial" w:cs="Arial"/>
-          <w:sz w:val="24"/>
-          <w:szCs w:val="24"/>
-        </w:rPr>
-        <w:t>pslist.nprocs64bit: The number of 64-bit processes in the system.</w:t>
+      <w:proofErr w:type="gramStart"/>
+      <w:r>
+        <w:rPr>
+          <w:rFonts w:ascii="Arial" w:hAnsi="Arial" w:cs="Arial"/>
+          <w:sz w:val="24"/>
+          <w:szCs w:val="24"/>
+        </w:rPr>
+        <w:t>pslist.nprocs</w:t>
+      </w:r>
+      <w:proofErr w:type="gramEnd"/>
+      <w:r>
+        <w:rPr>
+          <w:rFonts w:ascii="Arial" w:hAnsi="Arial" w:cs="Arial"/>
+          <w:sz w:val="24"/>
+          <w:szCs w:val="24"/>
+        </w:rPr>
+        <w:t>64bit: The number of 64-bit processes in the system.</w:t>
       </w:r>
     </w:p>
     <w:p>
@@ -719,6 +733,7 @@
         </w:rPr>
       </w:pPr>
       <w:proofErr w:type="spellStart"/>
+      <w:proofErr w:type="gramStart"/>
       <w:r>
         <w:rPr>
           <w:rFonts w:ascii="Arial" w:hAnsi="Arial" w:cs="Arial"/>
@@ -728,6 +743,7 @@
         <w:t>dlllist.ndlls</w:t>
       </w:r>
       <w:proofErr w:type="spellEnd"/>
+      <w:proofErr w:type="gramEnd"/>
       <w:r>
         <w:rPr>
           <w:rFonts w:ascii="Arial" w:hAnsi="Arial" w:cs="Arial"/>
@@ -808,6 +824,7 @@
         </w:rPr>
       </w:pPr>
       <w:proofErr w:type="spellStart"/>
+      <w:proofErr w:type="gramStart"/>
       <w:r>
         <w:rPr>
           <w:rFonts w:ascii="Arial" w:hAnsi="Arial" w:cs="Arial"/>
@@ -817,6 +834,7 @@
         <w:t>handles.nhandles</w:t>
       </w:r>
       <w:proofErr w:type="spellEnd"/>
+      <w:proofErr w:type="gramEnd"/>
       <w:r>
         <w:rPr>
           <w:rFonts w:ascii="Arial" w:hAnsi="Arial" w:cs="Arial"/>
@@ -874,6 +892,7 @@
         </w:rPr>
       </w:pPr>
       <w:proofErr w:type="spellStart"/>
+      <w:proofErr w:type="gramStart"/>
       <w:r>
         <w:rPr>
           <w:rFonts w:ascii="Arial" w:hAnsi="Arial" w:cs="Arial"/>
@@ -883,6 +902,7 @@
         <w:t>handles.nport</w:t>
       </w:r>
       <w:proofErr w:type="spellEnd"/>
+      <w:proofErr w:type="gramEnd"/>
       <w:r>
         <w:rPr>
           <w:rFonts w:ascii="Arial" w:hAnsi="Arial" w:cs="Arial"/>
@@ -907,6 +927,7 @@
         </w:rPr>
       </w:pPr>
       <w:proofErr w:type="spellStart"/>
+      <w:proofErr w:type="gramStart"/>
       <w:r>
         <w:rPr>
           <w:rFonts w:ascii="Arial" w:hAnsi="Arial" w:cs="Arial"/>
@@ -916,6 +937,7 @@
         <w:t>handles.nfile</w:t>
       </w:r>
       <w:proofErr w:type="spellEnd"/>
+      <w:proofErr w:type="gramEnd"/>
       <w:r>
         <w:rPr>
           <w:rFonts w:ascii="Arial" w:hAnsi="Arial" w:cs="Arial"/>
@@ -940,6 +962,7 @@
         </w:rPr>
       </w:pPr>
       <w:proofErr w:type="spellStart"/>
+      <w:proofErr w:type="gramStart"/>
       <w:r>
         <w:rPr>
           <w:rFonts w:ascii="Arial" w:hAnsi="Arial" w:cs="Arial"/>
@@ -950,6 +973,7 @@
         <w:t>handles.nevent</w:t>
       </w:r>
       <w:proofErr w:type="spellEnd"/>
+      <w:proofErr w:type="gramEnd"/>
       <w:r>
         <w:rPr>
           <w:rFonts w:ascii="Arial" w:hAnsi="Arial" w:cs="Arial"/>
@@ -974,6 +998,7 @@
         </w:rPr>
       </w:pPr>
       <w:proofErr w:type="spellStart"/>
+      <w:proofErr w:type="gramStart"/>
       <w:r>
         <w:rPr>
           <w:rFonts w:ascii="Arial" w:hAnsi="Arial" w:cs="Arial"/>
@@ -983,6 +1008,7 @@
         <w:t>handles.ndesktop</w:t>
       </w:r>
       <w:proofErr w:type="spellEnd"/>
+      <w:proofErr w:type="gramEnd"/>
       <w:r>
         <w:rPr>
           <w:rFonts w:ascii="Arial" w:hAnsi="Arial" w:cs="Arial"/>
@@ -1007,6 +1033,7 @@
         </w:rPr>
       </w:pPr>
       <w:proofErr w:type="spellStart"/>
+      <w:proofErr w:type="gramStart"/>
       <w:r>
         <w:rPr>
           <w:rFonts w:ascii="Arial" w:hAnsi="Arial" w:cs="Arial"/>
@@ -1016,6 +1043,7 @@
         <w:t>handles.nkey</w:t>
       </w:r>
       <w:proofErr w:type="spellEnd"/>
+      <w:proofErr w:type="gramEnd"/>
       <w:r>
         <w:rPr>
           <w:rFonts w:ascii="Arial" w:hAnsi="Arial" w:cs="Arial"/>
@@ -1040,6 +1068,7 @@
         </w:rPr>
       </w:pPr>
       <w:proofErr w:type="spellStart"/>
+      <w:proofErr w:type="gramStart"/>
       <w:r>
         <w:rPr>
           <w:rFonts w:ascii="Arial" w:hAnsi="Arial" w:cs="Arial"/>
@@ -1049,6 +1078,7 @@
         <w:t>handles.nthread</w:t>
       </w:r>
       <w:proofErr w:type="spellEnd"/>
+      <w:proofErr w:type="gramEnd"/>
       <w:r>
         <w:rPr>
           <w:rFonts w:ascii="Arial" w:hAnsi="Arial" w:cs="Arial"/>
@@ -1073,6 +1103,7 @@
         </w:rPr>
       </w:pPr>
       <w:proofErr w:type="spellStart"/>
+      <w:proofErr w:type="gramStart"/>
       <w:r>
         <w:rPr>
           <w:rFonts w:ascii="Arial" w:hAnsi="Arial" w:cs="Arial"/>
@@ -1082,6 +1113,7 @@
         <w:t>handles.ndirectory</w:t>
       </w:r>
       <w:proofErr w:type="spellEnd"/>
+      <w:proofErr w:type="gramEnd"/>
       <w:r>
         <w:rPr>
           <w:rFonts w:ascii="Arial" w:hAnsi="Arial" w:cs="Arial"/>
@@ -1106,6 +1138,7 @@
         </w:rPr>
       </w:pPr>
       <w:proofErr w:type="spellStart"/>
+      <w:proofErr w:type="gramStart"/>
       <w:r>
         <w:rPr>
           <w:rFonts w:ascii="Arial" w:hAnsi="Arial" w:cs="Arial"/>
@@ -1115,6 +1148,7 @@
         <w:t>handles.nsemaphore</w:t>
       </w:r>
       <w:proofErr w:type="spellEnd"/>
+      <w:proofErr w:type="gramEnd"/>
       <w:r>
         <w:rPr>
           <w:rFonts w:ascii="Arial" w:hAnsi="Arial" w:cs="Arial"/>
@@ -1139,6 +1173,7 @@
         </w:rPr>
       </w:pPr>
       <w:proofErr w:type="spellStart"/>
+      <w:proofErr w:type="gramStart"/>
       <w:r>
         <w:rPr>
           <w:rFonts w:ascii="Arial" w:hAnsi="Arial" w:cs="Arial"/>
@@ -1148,6 +1183,7 @@
         <w:t>handles.ntimer</w:t>
       </w:r>
       <w:proofErr w:type="spellEnd"/>
+      <w:proofErr w:type="gramEnd"/>
       <w:r>
         <w:rPr>
           <w:rFonts w:ascii="Arial" w:hAnsi="Arial" w:cs="Arial"/>
@@ -1172,6 +1208,7 @@
         </w:rPr>
       </w:pPr>
       <w:proofErr w:type="spellStart"/>
+      <w:proofErr w:type="gramStart"/>
       <w:r>
         <w:rPr>
           <w:rFonts w:ascii="Arial" w:hAnsi="Arial" w:cs="Arial"/>
@@ -1181,6 +1218,7 @@
         <w:t>handles.nsection</w:t>
       </w:r>
       <w:proofErr w:type="spellEnd"/>
+      <w:proofErr w:type="gramEnd"/>
       <w:r>
         <w:rPr>
           <w:rFonts w:ascii="Arial" w:hAnsi="Arial" w:cs="Arial"/>
@@ -1205,6 +1243,7 @@
         </w:rPr>
       </w:pPr>
       <w:proofErr w:type="spellStart"/>
+      <w:proofErr w:type="gramStart"/>
       <w:r>
         <w:rPr>
           <w:rFonts w:ascii="Arial" w:hAnsi="Arial" w:cs="Arial"/>
@@ -1214,6 +1253,7 @@
         <w:t>handles.nmutant</w:t>
       </w:r>
       <w:proofErr w:type="spellEnd"/>
+      <w:proofErr w:type="gramEnd"/>
       <w:r>
         <w:rPr>
           <w:rFonts w:ascii="Arial" w:hAnsi="Arial" w:cs="Arial"/>
@@ -1538,6 +1578,7 @@
         </w:rPr>
       </w:pPr>
       <w:proofErr w:type="spellStart"/>
+      <w:proofErr w:type="gramStart"/>
       <w:r>
         <w:rPr>
           <w:rFonts w:ascii="Arial" w:hAnsi="Arial" w:cs="Arial"/>
@@ -1547,6 +1588,7 @@
         <w:t>malfind.ninjections</w:t>
       </w:r>
       <w:proofErr w:type="spellEnd"/>
+      <w:proofErr w:type="gramEnd"/>
       <w:r>
         <w:rPr>
           <w:rFonts w:ascii="Arial" w:hAnsi="Arial" w:cs="Arial"/>
@@ -1571,6 +1613,7 @@
         </w:rPr>
       </w:pPr>
       <w:proofErr w:type="spellStart"/>
+      <w:proofErr w:type="gramStart"/>
       <w:r>
         <w:rPr>
           <w:rFonts w:ascii="Arial" w:hAnsi="Arial" w:cs="Arial"/>
@@ -1580,6 +1623,7 @@
         <w:t>malfind.commitCharge</w:t>
       </w:r>
       <w:proofErr w:type="spellEnd"/>
+      <w:proofErr w:type="gramEnd"/>
       <w:r>
         <w:rPr>
           <w:rFonts w:ascii="Arial" w:hAnsi="Arial" w:cs="Arial"/>
@@ -1604,6 +1648,7 @@
         </w:rPr>
       </w:pPr>
       <w:proofErr w:type="spellStart"/>
+      <w:proofErr w:type="gramStart"/>
       <w:r>
         <w:rPr>
           <w:rFonts w:ascii="Arial" w:hAnsi="Arial" w:cs="Arial"/>
@@ -1614,6 +1659,7 @@
         <w:t>malfind.protection</w:t>
       </w:r>
       <w:proofErr w:type="spellEnd"/>
+      <w:proofErr w:type="gramEnd"/>
       <w:r>
         <w:rPr>
           <w:rFonts w:ascii="Arial" w:hAnsi="Arial" w:cs="Arial"/>
@@ -1638,6 +1684,7 @@
         </w:rPr>
       </w:pPr>
       <w:proofErr w:type="spellStart"/>
+      <w:proofErr w:type="gramStart"/>
       <w:r>
         <w:rPr>
           <w:rFonts w:ascii="Arial" w:hAnsi="Arial" w:cs="Arial"/>
@@ -1647,6 +1694,7 @@
         <w:t>malfind.uniqueInjections</w:t>
       </w:r>
       <w:proofErr w:type="spellEnd"/>
+      <w:proofErr w:type="gramEnd"/>
       <w:r>
         <w:rPr>
           <w:rFonts w:ascii="Arial" w:hAnsi="Arial" w:cs="Arial"/>
@@ -2139,6 +2187,111 @@
         </w:rPr>
         <w:t>tic regression model is: 0.999877541023757</w:t>
       </w:r>
+    </w:p>
+    <w:p>
+      <w:pPr>
+        <w:spacing w:line="360" w:lineRule="auto"/>
+        <w:ind w:left="720"/>
+        <w:jc w:val="both"/>
+        <w:rPr>
+          <w:rFonts w:ascii="Arial" w:hAnsi="Arial" w:cs="Arial"/>
+          <w:sz w:val="24"/>
+          <w:szCs w:val="24"/>
+        </w:rPr>
+      </w:pPr>
+      <w:r>
+        <w:rPr>
+          <w:rFonts w:ascii="Arial" w:hAnsi="Arial" w:cs="Arial"/>
+          <w:sz w:val="24"/>
+          <w:szCs w:val="24"/>
+        </w:rPr>
+        <w:t>Data set is balanced so we use accuracy matrix</w:t>
+      </w:r>
+      <w:r>
+        <w:rPr>
+          <w:rFonts w:ascii="Arial" w:hAnsi="Arial" w:cs="Arial"/>
+          <w:sz w:val="24"/>
+          <w:szCs w:val="24"/>
+        </w:rPr>
+        <w:t>.</w:t>
+      </w:r>
+    </w:p>
+    <w:p>
+      <w:pPr>
+        <w:spacing w:line="360" w:lineRule="auto"/>
+        <w:ind w:left="720"/>
+        <w:jc w:val="both"/>
+        <w:rPr>
+          <w:rFonts w:ascii="Arial" w:hAnsi="Arial" w:cs="Arial"/>
+          <w:sz w:val="24"/>
+          <w:szCs w:val="24"/>
+        </w:rPr>
+      </w:pPr>
+      <w:r>
+        <w:rPr>
+          <w:rFonts w:ascii="Arial" w:hAnsi="Arial" w:cs="Arial"/>
+          <w:sz w:val="24"/>
+          <w:szCs w:val="24"/>
+        </w:rPr>
+        <w:t>Accuracy of decision tree model is: 0.9997550820475141</w:t>
+      </w:r>
+    </w:p>
+    <w:p>
+      <w:pPr>
+        <w:spacing w:line="360" w:lineRule="auto"/>
+        <w:ind w:left="720"/>
+        <w:jc w:val="both"/>
+        <w:rPr>
+          <w:rFonts w:ascii="Arial" w:hAnsi="Arial" w:cs="Arial"/>
+          <w:sz w:val="24"/>
+          <w:szCs w:val="24"/>
+        </w:rPr>
+      </w:pPr>
+      <w:r>
+        <w:rPr>
+          <w:rFonts w:ascii="Arial" w:hAnsi="Arial" w:cs="Arial"/>
+          <w:sz w:val="24"/>
+          <w:szCs w:val="24"/>
+        </w:rPr>
+        <w:t xml:space="preserve">Accuracy of </w:t>
+      </w:r>
+      <w:r>
+        <w:rPr>
+          <w:rFonts w:ascii="Arial" w:hAnsi="Arial" w:cs="Arial"/>
+          <w:sz w:val="24"/>
+          <w:szCs w:val="24"/>
+        </w:rPr>
+        <w:t>SVM</w:t>
+      </w:r>
+      <w:r>
+        <w:rPr>
+          <w:rFonts w:ascii="Arial" w:hAnsi="Arial" w:cs="Arial"/>
+          <w:sz w:val="24"/>
+          <w:szCs w:val="24"/>
+        </w:rPr>
+        <w:t xml:space="preserve"> is: </w:t>
+      </w:r>
+      <w:r>
+        <w:rPr>
+          <w:rFonts w:ascii="Consolas" w:hAnsi="Consolas"/>
+          <w:color w:val="000000"/>
+          <w:sz w:val="21"/>
+          <w:szCs w:val="21"/>
+        </w:rPr>
+        <w:t>0.999877541023757</w:t>
+      </w:r>
+    </w:p>
+    <w:p>
+      <w:pPr>
+        <w:spacing w:line="360" w:lineRule="auto"/>
+        <w:ind w:left="720"/>
+        <w:jc w:val="both"/>
+        <w:rPr>
+          <w:rFonts w:ascii="Arial" w:hAnsi="Arial" w:cs="Arial"/>
+          <w:sz w:val="24"/>
+          <w:szCs w:val="24"/>
+        </w:rPr>
+      </w:pPr>
     </w:p>
     <w:p>
       <w:pPr>

</xml_diff>